<commit_message>
Update Jet Jump Dokumentasjon.docx
</commit_message>
<xml_diff>
--- a/Extras/Jet Jump Dokumentasjon.docx
+++ b/Extras/Jet Jump Dokumentasjon.docx
@@ -10,6 +10,326 @@
         <w:t>Jet Jump Dokumentasjon</w:t>
       </w:r>
     </w:p>
+    <w:sdt>
+      <w:sdtPr>
+        <w:id w:val="-859348660"/>
+        <w:docPartObj>
+          <w:docPartGallery w:val="Table of Contents"/>
+          <w:docPartUnique/>
+        </w:docPartObj>
+      </w:sdtPr>
+      <w:sdtEndPr>
+        <w:rPr>
+          <w:rFonts w:asciiTheme="minorHAnsi" w:eastAsiaTheme="minorHAnsi" w:hAnsiTheme="minorHAnsi" w:cstheme="minorBidi"/>
+          <w:b/>
+          <w:bCs/>
+          <w:color w:val="auto"/>
+          <w:sz w:val="22"/>
+          <w:szCs w:val="22"/>
+          <w:lang w:eastAsia="en-US"/>
+        </w:rPr>
+      </w:sdtEndPr>
+      <w:sdtContent>
+        <w:p>
+          <w:pPr>
+            <w:pStyle w:val="Overskriftforinnholdsfortegnelse"/>
+          </w:pPr>
+          <w:r>
+            <w:t>Innhold</w:t>
+          </w:r>
+        </w:p>
+        <w:p>
+          <w:pPr>
+            <w:pStyle w:val="INNH1"/>
+            <w:tabs>
+              <w:tab w:val="right" w:leader="dot" w:pos="9350"/>
+            </w:tabs>
+            <w:rPr>
+              <w:noProof/>
+            </w:rPr>
+          </w:pPr>
+          <w:r>
+            <w:fldChar w:fldCharType="begin"/>
+          </w:r>
+          <w:r>
+            <w:instrText xml:space="preserve"> TOC \o "1-3" \h \z \u </w:instrText>
+          </w:r>
+          <w:r>
+            <w:fldChar w:fldCharType="separate"/>
+          </w:r>
+          <w:hyperlink w:anchor="_Toc104367139" w:history="1">
+            <w:r>
+              <w:rPr>
+                <w:rStyle w:val="Hyperkobling"/>
+                <w:noProof/>
+              </w:rPr>
+              <w:t>Introduksjon</w:t>
+            </w:r>
+            <w:r>
+              <w:rPr>
+                <w:noProof/>
+                <w:webHidden/>
+              </w:rPr>
+              <w:tab/>
+            </w:r>
+            <w:r>
+              <w:rPr>
+                <w:noProof/>
+                <w:webHidden/>
+              </w:rPr>
+              <w:fldChar w:fldCharType="begin"/>
+            </w:r>
+            <w:r>
+              <w:rPr>
+                <w:noProof/>
+                <w:webHidden/>
+              </w:rPr>
+              <w:instrText xml:space="preserve"> PAGEREF _Toc104367139 \h </w:instrText>
+            </w:r>
+            <w:r>
+              <w:rPr>
+                <w:noProof/>
+                <w:webHidden/>
+              </w:rPr>
+            </w:r>
+            <w:r>
+              <w:rPr>
+                <w:noProof/>
+                <w:webHidden/>
+              </w:rPr>
+              <w:fldChar w:fldCharType="separate"/>
+            </w:r>
+            <w:r>
+              <w:rPr>
+                <w:noProof/>
+                <w:webHidden/>
+              </w:rPr>
+              <w:t>1</w:t>
+            </w:r>
+            <w:r>
+              <w:rPr>
+                <w:noProof/>
+                <w:webHidden/>
+              </w:rPr>
+              <w:fldChar w:fldCharType="end"/>
+            </w:r>
+          </w:hyperlink>
+        </w:p>
+        <w:p>
+          <w:pPr>
+            <w:pStyle w:val="INNH1"/>
+            <w:tabs>
+              <w:tab w:val="right" w:leader="dot" w:pos="9350"/>
+            </w:tabs>
+            <w:rPr>
+              <w:noProof/>
+            </w:rPr>
+          </w:pPr>
+          <w:hyperlink w:anchor="_Toc104367140" w:history="1">
+            <w:r>
+              <w:rPr>
+                <w:rStyle w:val="Hyperkobling"/>
+                <w:noProof/>
+              </w:rPr>
+              <w:t>Quick-start guide</w:t>
+            </w:r>
+            <w:r>
+              <w:rPr>
+                <w:noProof/>
+                <w:webHidden/>
+              </w:rPr>
+              <w:tab/>
+            </w:r>
+            <w:r>
+              <w:rPr>
+                <w:noProof/>
+                <w:webHidden/>
+              </w:rPr>
+              <w:fldChar w:fldCharType="begin"/>
+            </w:r>
+            <w:r>
+              <w:rPr>
+                <w:noProof/>
+                <w:webHidden/>
+              </w:rPr>
+              <w:instrText xml:space="preserve"> PAGEREF _Toc104367140 \h </w:instrText>
+            </w:r>
+            <w:r>
+              <w:rPr>
+                <w:noProof/>
+                <w:webHidden/>
+              </w:rPr>
+            </w:r>
+            <w:r>
+              <w:rPr>
+                <w:noProof/>
+                <w:webHidden/>
+              </w:rPr>
+              <w:fldChar w:fldCharType="separate"/>
+            </w:r>
+            <w:r>
+              <w:rPr>
+                <w:noProof/>
+                <w:webHidden/>
+              </w:rPr>
+              <w:t>1</w:t>
+            </w:r>
+            <w:r>
+              <w:rPr>
+                <w:noProof/>
+                <w:webHidden/>
+              </w:rPr>
+              <w:fldChar w:fldCharType="end"/>
+            </w:r>
+          </w:hyperlink>
+        </w:p>
+        <w:p>
+          <w:pPr>
+            <w:pStyle w:val="INNH1"/>
+            <w:tabs>
+              <w:tab w:val="right" w:leader="dot" w:pos="9350"/>
+            </w:tabs>
+            <w:rPr>
+              <w:noProof/>
+            </w:rPr>
+          </w:pPr>
+          <w:hyperlink w:anchor="_Toc104367141" w:history="1">
+            <w:r>
+              <w:rPr>
+                <w:rStyle w:val="Hyperkobling"/>
+                <w:noProof/>
+              </w:rPr>
+              <w:t>Scripts</w:t>
+            </w:r>
+            <w:r>
+              <w:rPr>
+                <w:noProof/>
+                <w:webHidden/>
+              </w:rPr>
+              <w:tab/>
+            </w:r>
+            <w:r>
+              <w:rPr>
+                <w:noProof/>
+                <w:webHidden/>
+              </w:rPr>
+              <w:fldChar w:fldCharType="begin"/>
+            </w:r>
+            <w:r>
+              <w:rPr>
+                <w:noProof/>
+                <w:webHidden/>
+              </w:rPr>
+              <w:instrText xml:space="preserve"> PAGEREF _Toc104367141 \h </w:instrText>
+            </w:r>
+            <w:r>
+              <w:rPr>
+                <w:noProof/>
+                <w:webHidden/>
+              </w:rPr>
+            </w:r>
+            <w:r>
+              <w:rPr>
+                <w:noProof/>
+                <w:webHidden/>
+              </w:rPr>
+              <w:fldChar w:fldCharType="separate"/>
+            </w:r>
+            <w:r>
+              <w:rPr>
+                <w:noProof/>
+                <w:webHidden/>
+              </w:rPr>
+              <w:t>2</w:t>
+            </w:r>
+            <w:r>
+              <w:rPr>
+                <w:noProof/>
+                <w:webHidden/>
+              </w:rPr>
+              <w:fldChar w:fldCharType="end"/>
+            </w:r>
+          </w:hyperlink>
+        </w:p>
+        <w:p>
+          <w:pPr>
+            <w:pStyle w:val="INNH1"/>
+            <w:tabs>
+              <w:tab w:val="right" w:leader="dot" w:pos="9350"/>
+            </w:tabs>
+            <w:rPr>
+              <w:noProof/>
+            </w:rPr>
+          </w:pPr>
+          <w:hyperlink w:anchor="_Toc104367142" w:history="1">
+            <w:r>
+              <w:rPr>
+                <w:rStyle w:val="Hyperkobling"/>
+                <w:noProof/>
+              </w:rPr>
+              <w:t>Risikoanalyse</w:t>
+            </w:r>
+            <w:r>
+              <w:rPr>
+                <w:noProof/>
+                <w:webHidden/>
+              </w:rPr>
+              <w:tab/>
+            </w:r>
+            <w:r>
+              <w:rPr>
+                <w:noProof/>
+                <w:webHidden/>
+              </w:rPr>
+              <w:fldChar w:fldCharType="begin"/>
+            </w:r>
+            <w:r>
+              <w:rPr>
+                <w:noProof/>
+                <w:webHidden/>
+              </w:rPr>
+              <w:instrText xml:space="preserve"> PAGEREF _Toc104367142 \h </w:instrText>
+            </w:r>
+            <w:r>
+              <w:rPr>
+                <w:noProof/>
+                <w:webHidden/>
+              </w:rPr>
+            </w:r>
+            <w:r>
+              <w:rPr>
+                <w:noProof/>
+                <w:webHidden/>
+              </w:rPr>
+              <w:fldChar w:fldCharType="separate"/>
+            </w:r>
+            <w:r>
+              <w:rPr>
+                <w:noProof/>
+                <w:webHidden/>
+              </w:rPr>
+              <w:t>3</w:t>
+            </w:r>
+            <w:r>
+              <w:rPr>
+                <w:noProof/>
+                <w:webHidden/>
+              </w:rPr>
+              <w:fldChar w:fldCharType="end"/>
+            </w:r>
+          </w:hyperlink>
+        </w:p>
+        <w:p>
+          <w:r>
+            <w:rPr>
+              <w:b/>
+              <w:bCs/>
+            </w:rPr>
+            <w:fldChar w:fldCharType="end"/>
+          </w:r>
+        </w:p>
+      </w:sdtContent>
+    </w:sdt>
     <w:p>
       <w:pPr>
         <w:rPr>
@@ -22,9 +342,11 @@
       <w:pPr>
         <w:pStyle w:val="Overskrift1"/>
       </w:pPr>
+      <w:bookmarkStart w:id="0" w:name="_Toc104367139"/>
       <w:r>
         <w:t>Introduksjon</w:t>
       </w:r>
+      <w:bookmarkEnd w:id="0"/>
     </w:p>
     <w:p>
       <w:r>
@@ -56,8 +378,455 @@
       <w:pPr>
         <w:pStyle w:val="Overskrift1"/>
       </w:pPr>
+      <w:bookmarkStart w:id="1" w:name="_Toc104367140"/>
+      <w:proofErr w:type="spellStart"/>
+      <w:r>
+        <w:t>Quick</w:t>
+      </w:r>
+      <w:proofErr w:type="spellEnd"/>
+      <w:r>
+        <w:t>-start guide</w:t>
+      </w:r>
+      <w:bookmarkEnd w:id="1"/>
+    </w:p>
+    <w:p>
+      <w:pPr>
+        <w:pStyle w:val="Listeavsnitt"/>
+        <w:numPr>
+          <w:ilvl w:val="0"/>
+          <w:numId w:val="2"/>
+        </w:numPr>
+      </w:pPr>
+      <w:r>
+        <w:t xml:space="preserve">Last ned Unity </w:t>
+      </w:r>
+      <w:proofErr w:type="spellStart"/>
+      <w:r>
+        <w:t>Hub</w:t>
+      </w:r>
+      <w:proofErr w:type="spellEnd"/>
+      <w:r>
+        <w:t xml:space="preserve"> (</w:t>
+      </w:r>
+      <w:hyperlink r:id="rId8" w:history="1">
+        <w:r>
+          <w:rPr>
+            <w:rStyle w:val="Hyperkobling"/>
+          </w:rPr>
+          <w:t>https://unity.com/download</w:t>
+        </w:r>
+      </w:hyperlink>
+      <w:r>
+        <w:t>).</w:t>
+      </w:r>
+      <w:r>
+        <w:t xml:space="preserve"> Og </w:t>
+      </w:r>
+      <w:proofErr w:type="spellStart"/>
+      <w:r>
+        <w:t>Git</w:t>
+      </w:r>
+      <w:proofErr w:type="spellEnd"/>
+      <w:r>
+        <w:t xml:space="preserve"> hvis det ikke er installert (</w:t>
+      </w:r>
+      <w:hyperlink r:id="rId9" w:history="1">
+        <w:r>
+          <w:rPr>
+            <w:rStyle w:val="Hyperkobling"/>
+          </w:rPr>
+          <w:t>https://git-scm.com/downloads</w:t>
+        </w:r>
+      </w:hyperlink>
+      <w:r>
+        <w:t>)</w:t>
+      </w:r>
+    </w:p>
+    <w:p>
+      <w:pPr>
+        <w:pStyle w:val="Listeavsnitt"/>
+        <w:numPr>
+          <w:ilvl w:val="0"/>
+          <w:numId w:val="2"/>
+        </w:numPr>
+      </w:pPr>
+      <w:r>
+        <w:t xml:space="preserve">I Unity </w:t>
+      </w:r>
+      <w:proofErr w:type="spellStart"/>
+      <w:r>
+        <w:t>Hub</w:t>
+      </w:r>
+      <w:proofErr w:type="spellEnd"/>
+      <w:r>
+        <w:t>, last ned «Unity 2021.1.21f1»</w:t>
+      </w:r>
+    </w:p>
+    <w:p>
+      <w:pPr>
+        <w:pStyle w:val="Listeavsnitt"/>
+        <w:numPr>
+          <w:ilvl w:val="0"/>
+          <w:numId w:val="2"/>
+        </w:numPr>
+      </w:pPr>
+      <w:r>
+        <w:t xml:space="preserve">Klon </w:t>
+      </w:r>
+      <w:proofErr w:type="spellStart"/>
+      <w:r>
+        <w:t>githuben</w:t>
+      </w:r>
+      <w:proofErr w:type="spellEnd"/>
+    </w:p>
+    <w:p>
+      <w:pPr>
+        <w:pStyle w:val="Listeavsnitt"/>
+        <w:numPr>
+          <w:ilvl w:val="1"/>
+          <w:numId w:val="2"/>
+        </w:numPr>
+      </w:pPr>
+      <w:r>
+        <w:t xml:space="preserve">Med </w:t>
+      </w:r>
+      <w:proofErr w:type="spellStart"/>
+      <w:r>
+        <w:t>Git</w:t>
+      </w:r>
+      <w:proofErr w:type="spellEnd"/>
+      <w:r>
+        <w:t xml:space="preserve"> </w:t>
+      </w:r>
+      <w:proofErr w:type="spellStart"/>
+      <w:r>
+        <w:t>bash</w:t>
+      </w:r>
+      <w:proofErr w:type="spellEnd"/>
+      <w:r>
+        <w:t xml:space="preserve">, velg der du vil klone </w:t>
+      </w:r>
+      <w:proofErr w:type="spellStart"/>
+      <w:r>
+        <w:t>repoen</w:t>
+      </w:r>
+      <w:proofErr w:type="spellEnd"/>
+      <w:r>
+        <w:t xml:space="preserve"> </w:t>
+      </w:r>
+      <w:proofErr w:type="spellStart"/>
+      <w:proofErr w:type="gramStart"/>
+      <w:r>
+        <w:t>til,</w:t>
+      </w:r>
+      <w:r>
+        <w:t>høyreklikk</w:t>
+      </w:r>
+      <w:proofErr w:type="spellEnd"/>
+      <w:proofErr w:type="gramEnd"/>
+      <w:r>
+        <w:t xml:space="preserve"> og velg «</w:t>
+      </w:r>
+      <w:proofErr w:type="spellStart"/>
+      <w:r>
+        <w:t>Git</w:t>
+      </w:r>
+      <w:proofErr w:type="spellEnd"/>
+      <w:r>
+        <w:t xml:space="preserve"> </w:t>
+      </w:r>
+      <w:proofErr w:type="spellStart"/>
+      <w:r>
+        <w:t>Bash</w:t>
+      </w:r>
+      <w:proofErr w:type="spellEnd"/>
+      <w:r>
+        <w:t xml:space="preserve"> </w:t>
+      </w:r>
+      <w:proofErr w:type="spellStart"/>
+      <w:r>
+        <w:t>here</w:t>
+      </w:r>
+      <w:proofErr w:type="spellEnd"/>
+      <w:r>
+        <w:t>»</w:t>
+      </w:r>
+      <w:r>
+        <w:t xml:space="preserve"> </w:t>
+      </w:r>
+      <w:r>
+        <w:t>,</w:t>
+      </w:r>
+      <w:r>
+        <w:t>også skriv</w:t>
+      </w:r>
+      <w:r>
+        <w:t>/kopier</w:t>
+      </w:r>
+      <w:r>
+        <w:t xml:space="preserve"> «</w:t>
+      </w:r>
+      <w:proofErr w:type="spellStart"/>
+      <w:r>
+        <w:t>git</w:t>
+      </w:r>
+      <w:proofErr w:type="spellEnd"/>
+      <w:r>
+        <w:t xml:space="preserve"> </w:t>
+      </w:r>
+      <w:proofErr w:type="spellStart"/>
+      <w:r>
+        <w:t>clone</w:t>
+      </w:r>
+      <w:proofErr w:type="spellEnd"/>
+      <w:r>
+        <w:t xml:space="preserve"> </w:t>
+      </w:r>
+      <w:hyperlink r:id="rId10" w:history="1">
+        <w:r>
+          <w:rPr>
+            <w:rStyle w:val="Hyperkobling"/>
+          </w:rPr>
+          <w:t>https://github.com/Godlia/JetJumpReboot.git</w:t>
+        </w:r>
+        <w:r>
+          <w:rPr>
+            <w:rStyle w:val="Hyperkobling"/>
+          </w:rPr>
+          <w:t>»</w:t>
+        </w:r>
+      </w:hyperlink>
+    </w:p>
+    <w:p>
+      <w:pPr>
+        <w:pStyle w:val="Listeavsnitt"/>
+        <w:numPr>
+          <w:ilvl w:val="0"/>
+          <w:numId w:val="2"/>
+        </w:numPr>
+      </w:pPr>
+      <w:r>
+        <w:rPr>
+          <w:noProof/>
+        </w:rPr>
+        <mc:AlternateContent>
+          <mc:Choice Requires="wpi">
+            <w:drawing>
+              <wp:anchor distT="0" distB="0" distL="114300" distR="114300" simplePos="0" relativeHeight="251659264" behindDoc="0" locked="0" layoutInCell="1" allowOverlap="1" wp14:anchorId="68AADA8E" wp14:editId="1ED11E6C">
+                <wp:simplePos x="0" y="0"/>
+                <wp:positionH relativeFrom="column">
+                  <wp:posOffset>3967591</wp:posOffset>
+                </wp:positionH>
+                <wp:positionV relativeFrom="paragraph">
+                  <wp:posOffset>395605</wp:posOffset>
+                </wp:positionV>
+                <wp:extent cx="203760" cy="5400"/>
+                <wp:effectExtent l="38100" t="57150" r="44450" b="52070"/>
+                <wp:wrapNone/>
+                <wp:docPr id="13" name="Håndskrift 13"/>
+                <wp:cNvGraphicFramePr/>
+                <a:graphic xmlns:a="http://schemas.openxmlformats.org/drawingml/2006/main">
+                  <a:graphicData uri="http://schemas.microsoft.com/office/word/2010/wordprocessingInk">
+                    <w14:contentPart bwMode="auto" r:id="rId11">
+                      <w14:nvContentPartPr>
+                        <w14:cNvContentPartPr/>
+                      </w14:nvContentPartPr>
+                      <w14:xfrm>
+                        <a:off x="0" y="0"/>
+                        <a:ext cx="203760" cy="5400"/>
+                      </w14:xfrm>
+                    </w14:contentPart>
+                  </a:graphicData>
+                </a:graphic>
+              </wp:anchor>
+            </w:drawing>
+          </mc:Choice>
+          <mc:Fallback>
+            <w:pict>
+              <v:shapetype w14:anchorId="3E124334" id="_x0000_t75" coordsize="21600,21600" o:spt="75" o:preferrelative="t" path="m@4@5l@4@11@9@11@9@5xe" filled="f" stroked="f">
+                <v:stroke joinstyle="miter"/>
+                <v:formulas>
+                  <v:f eqn="if lineDrawn pixelLineWidth 0"/>
+                  <v:f eqn="sum @0 1 0"/>
+                  <v:f eqn="sum 0 0 @1"/>
+                  <v:f eqn="prod @2 1 2"/>
+                  <v:f eqn="prod @3 21600 pixelWidth"/>
+                  <v:f eqn="prod @3 21600 pixelHeight"/>
+                  <v:f eqn="sum @0 0 1"/>
+                  <v:f eqn="prod @6 1 2"/>
+                  <v:f eqn="prod @7 21600 pixelWidth"/>
+                  <v:f eqn="sum @8 21600 0"/>
+                  <v:f eqn="prod @7 21600 pixelHeight"/>
+                  <v:f eqn="sum @10 21600 0"/>
+                </v:formulas>
+                <v:path o:extrusionok="f" gradientshapeok="t" o:connecttype="rect"/>
+                <o:lock v:ext="edit" aspectratio="t"/>
+              </v:shapetype>
+              <v:shape id="Håndskrift 13" o:spid="_x0000_s1026" type="#_x0000_t75" style="position:absolute;margin-left:311.7pt;margin-top:30.45pt;width:17.5pt;height:1.85pt;z-index:251659264;visibility:visible;mso-wrap-style:square;mso-wrap-distance-left:9pt;mso-wrap-distance-top:0;mso-wrap-distance-right:9pt;mso-wrap-distance-bottom:0;mso-position-horizontal:absolute;mso-position-horizontal-relative:text;mso-position-vertical:absolute;mso-position-vertical-relative:text" o:gfxdata="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">
+                <v:imagedata r:id="rId12" o:title=""/>
+              </v:shape>
+            </w:pict>
+          </mc:Fallback>
+        </mc:AlternateContent>
+      </w:r>
+      <w:r>
+        <w:t xml:space="preserve">I Unity </w:t>
+      </w:r>
+      <w:proofErr w:type="spellStart"/>
+      <w:r>
+        <w:t>Hub</w:t>
+      </w:r>
+      <w:proofErr w:type="spellEnd"/>
+      <w:r>
+        <w:t>, trykk på «</w:t>
+      </w:r>
+      <w:proofErr w:type="spellStart"/>
+      <w:r>
+        <w:t>open</w:t>
+      </w:r>
+      <w:proofErr w:type="spellEnd"/>
+      <w:r>
+        <w:t>» i topp høyre</w:t>
+      </w:r>
+      <w:r>
+        <w:rPr>
+          <w:noProof/>
+        </w:rPr>
+        <w:drawing>
+          <wp:inline distT="0" distB="0" distL="0" distR="0" wp14:anchorId="08704C16" wp14:editId="603EB5FE">
+            <wp:extent cx="4158340" cy="2243872"/>
+            <wp:effectExtent l="0" t="0" r="0" b="4445"/>
+            <wp:docPr id="1" name="Bilde 1"/>
+            <wp:cNvGraphicFramePr>
+              <a:graphicFrameLocks xmlns:a="http://schemas.openxmlformats.org/drawingml/2006/main" noChangeAspect="1"/>
+            </wp:cNvGraphicFramePr>
+            <a:graphic xmlns:a="http://schemas.openxmlformats.org/drawingml/2006/main">
+              <a:graphicData uri="http://schemas.openxmlformats.org/drawingml/2006/picture">
+                <pic:pic xmlns:pic="http://schemas.openxmlformats.org/drawingml/2006/picture">
+                  <pic:nvPicPr>
+                    <pic:cNvPr id="0" name="Picture 1"/>
+                    <pic:cNvPicPr>
+                      <a:picLocks noChangeAspect="1" noChangeArrowheads="1"/>
+                    </pic:cNvPicPr>
+                  </pic:nvPicPr>
+                  <pic:blipFill>
+                    <a:blip r:embed="rId13" cstate="print">
+                      <a:extLst>
+                        <a:ext uri="{28A0092B-C50C-407E-A947-70E740481C1C}">
+                          <a14:useLocalDpi xmlns:a14="http://schemas.microsoft.com/office/drawing/2010/main" val="0"/>
+                        </a:ext>
+                      </a:extLst>
+                    </a:blip>
+                    <a:srcRect/>
+                    <a:stretch>
+                      <a:fillRect/>
+                    </a:stretch>
+                  </pic:blipFill>
+                  <pic:spPr bwMode="auto">
+                    <a:xfrm>
+                      <a:off x="0" y="0"/>
+                      <a:ext cx="4164370" cy="2247126"/>
+                    </a:xfrm>
+                    <a:prstGeom prst="rect">
+                      <a:avLst/>
+                    </a:prstGeom>
+                    <a:noFill/>
+                    <a:ln>
+                      <a:noFill/>
+                    </a:ln>
+                  </pic:spPr>
+                </pic:pic>
+              </a:graphicData>
+            </a:graphic>
+          </wp:inline>
+        </w:drawing>
+      </w:r>
+    </w:p>
+    <w:p>
+      <w:pPr>
+        <w:pStyle w:val="Listeavsnitt"/>
+        <w:numPr>
+          <w:ilvl w:val="0"/>
+          <w:numId w:val="2"/>
+        </w:numPr>
+      </w:pPr>
+      <w:r>
+        <w:t xml:space="preserve">Finn frem til der du klonet </w:t>
+      </w:r>
+      <w:proofErr w:type="spellStart"/>
+      <w:r>
+        <w:t>Repoen</w:t>
+      </w:r>
+      <w:proofErr w:type="spellEnd"/>
+      <w:r>
+        <w:t xml:space="preserve"> (den skal hete </w:t>
+      </w:r>
+      <w:proofErr w:type="spellStart"/>
+      <w:r>
+        <w:t>JetJumpReboot</w:t>
+      </w:r>
+      <w:proofErr w:type="spellEnd"/>
+      <w:r>
+        <w:t>), også åpne undermappen «Jet Jump»</w:t>
+      </w:r>
+    </w:p>
+    <w:p>
+      <w:pPr>
+        <w:pStyle w:val="Listeavsnitt"/>
+        <w:numPr>
+          <w:ilvl w:val="0"/>
+          <w:numId w:val="2"/>
+        </w:numPr>
+      </w:pPr>
+      <w:r>
+        <w:lastRenderedPageBreak/>
+        <w:t>Trykk på åpne nederst til venstre i vinduet.</w:t>
+      </w:r>
+    </w:p>
+    <w:p>
+      <w:pPr>
+        <w:pStyle w:val="Listeavsnitt"/>
+        <w:numPr>
+          <w:ilvl w:val="0"/>
+          <w:numId w:val="2"/>
+        </w:numPr>
+      </w:pPr>
+      <w:r>
+        <w:t>Suksess!</w:t>
+      </w:r>
+    </w:p>
+    <w:p>
+      <w:pPr>
+        <w:pStyle w:val="Overskrift1"/>
+      </w:pPr>
+      <w:bookmarkStart w:id="2" w:name="_Toc104367141"/>
       <w:r>
         <w:t>Scripts</w:t>
+      </w:r>
+      <w:bookmarkEnd w:id="2"/>
+    </w:p>
+    <w:p>
+      <w:pPr>
+        <w:rPr>
+          <w:b/>
+          <w:bCs/>
+        </w:rPr>
+      </w:pPr>
+      <w:r>
+        <w:rPr>
+          <w:b/>
+          <w:bCs/>
+        </w:rPr>
+        <w:t>Fet tekst referer til en ny Mappe</w:t>
+      </w:r>
+    </w:p>
+    <w:p>
+      <w:r>
+        <w:rPr>
+          <w:i/>
+          <w:iCs/>
+        </w:rPr>
+        <w:t>Kursiv antyder til et annet script</w:t>
       </w:r>
     </w:p>
     <w:tbl>
@@ -73,7 +842,7 @@
       <w:tr>
         <w:tc>
           <w:tcPr>
-            <w:tcW w:w="1842" w:type="dxa"/>
+            <w:tcW w:w="2156" w:type="dxa"/>
           </w:tcPr>
           <w:p>
             <w:pPr>
@@ -95,7 +864,7 @@
         </w:tc>
         <w:tc>
           <w:tcPr>
-            <w:tcW w:w="7228" w:type="dxa"/>
+            <w:tcW w:w="7194" w:type="dxa"/>
           </w:tcPr>
           <w:p/>
         </w:tc>
@@ -103,7 +872,7 @@
       <w:tr>
         <w:tc>
           <w:tcPr>
-            <w:tcW w:w="1842" w:type="dxa"/>
+            <w:tcW w:w="2156" w:type="dxa"/>
           </w:tcPr>
           <w:p>
             <w:proofErr w:type="spellStart"/>
@@ -115,7 +884,7 @@
         </w:tc>
         <w:tc>
           <w:tcPr>
-            <w:tcW w:w="7228" w:type="dxa"/>
+            <w:tcW w:w="7194" w:type="dxa"/>
           </w:tcPr>
           <w:p>
             <w:r>
@@ -130,7 +899,7 @@
       <w:tr>
         <w:tc>
           <w:tcPr>
-            <w:tcW w:w="1842" w:type="dxa"/>
+            <w:tcW w:w="2156" w:type="dxa"/>
           </w:tcPr>
           <w:p>
             <w:proofErr w:type="spellStart"/>
@@ -142,7 +911,7 @@
         </w:tc>
         <w:tc>
           <w:tcPr>
-            <w:tcW w:w="7228" w:type="dxa"/>
+            <w:tcW w:w="7194" w:type="dxa"/>
           </w:tcPr>
           <w:p>
             <w:r>
@@ -162,7 +931,7 @@
       <w:tr>
         <w:tc>
           <w:tcPr>
-            <w:tcW w:w="1842" w:type="dxa"/>
+            <w:tcW w:w="2156" w:type="dxa"/>
           </w:tcPr>
           <w:p>
             <w:proofErr w:type="spellStart"/>
@@ -174,7 +943,7 @@
         </w:tc>
         <w:tc>
           <w:tcPr>
-            <w:tcW w:w="7228" w:type="dxa"/>
+            <w:tcW w:w="7194" w:type="dxa"/>
           </w:tcPr>
           <w:p>
             <w:r>
@@ -197,7 +966,31 @@
       <w:tr>
         <w:tc>
           <w:tcPr>
-            <w:tcW w:w="1842" w:type="dxa"/>
+            <w:tcW w:w="2156" w:type="dxa"/>
+          </w:tcPr>
+          <w:p>
+            <w:proofErr w:type="spellStart"/>
+            <w:r>
+              <w:t>PauseSettings.cs</w:t>
+            </w:r>
+            <w:proofErr w:type="spellEnd"/>
+          </w:p>
+        </w:tc>
+        <w:tc>
+          <w:tcPr>
+            <w:tcW w:w="7194" w:type="dxa"/>
+          </w:tcPr>
+          <w:p>
+            <w:r>
+              <w:t>Skrur av og på SettingsMenyen, hvor du kan velge om du vil ha CRT effekten</w:t>
+            </w:r>
+          </w:p>
+        </w:tc>
+      </w:tr>
+      <w:tr>
+        <w:tc>
+          <w:tcPr>
+            <w:tcW w:w="2156" w:type="dxa"/>
           </w:tcPr>
           <w:p>
             <w:pPr>
@@ -219,7 +1012,7 @@
         </w:tc>
         <w:tc>
           <w:tcPr>
-            <w:tcW w:w="7228" w:type="dxa"/>
+            <w:tcW w:w="7194" w:type="dxa"/>
           </w:tcPr>
           <w:p/>
         </w:tc>
@@ -227,19 +1020,25 @@
       <w:tr>
         <w:tc>
           <w:tcPr>
-            <w:tcW w:w="1842" w:type="dxa"/>
-          </w:tcPr>
-          <w:p>
-            <w:proofErr w:type="spellStart"/>
-            <w:r>
-              <w:t>GameplayManager.cs</w:t>
-            </w:r>
-            <w:proofErr w:type="spellEnd"/>
-          </w:p>
-        </w:tc>
-        <w:tc>
-          <w:tcPr>
-            <w:tcW w:w="7228" w:type="dxa"/>
+            <w:tcW w:w="2156" w:type="dxa"/>
+          </w:tcPr>
+          <w:p>
+            <w:proofErr w:type="spellStart"/>
+            <w:r>
+              <w:rPr>
+                <w:noProof/>
+              </w:rPr>
+              <w:t>GameplayManager</w:t>
+            </w:r>
+            <w:r>
+              <w:t>.cs</w:t>
+            </w:r>
+            <w:proofErr w:type="spellEnd"/>
+          </w:p>
+        </w:tc>
+        <w:tc>
+          <w:tcPr>
+            <w:tcW w:w="7194" w:type="dxa"/>
           </w:tcPr>
           <w:p>
             <w:r>
@@ -254,7 +1053,7 @@
       <w:tr>
         <w:tc>
           <w:tcPr>
-            <w:tcW w:w="1842" w:type="dxa"/>
+            <w:tcW w:w="2156" w:type="dxa"/>
           </w:tcPr>
           <w:p>
             <w:proofErr w:type="spellStart"/>
@@ -266,7 +1065,7 @@
         </w:tc>
         <w:tc>
           <w:tcPr>
-            <w:tcW w:w="7228" w:type="dxa"/>
+            <w:tcW w:w="7194" w:type="dxa"/>
           </w:tcPr>
           <w:p>
             <w:r>
@@ -281,7 +1080,7 @@
       <w:tr>
         <w:tc>
           <w:tcPr>
-            <w:tcW w:w="1842" w:type="dxa"/>
+            <w:tcW w:w="2156" w:type="dxa"/>
           </w:tcPr>
           <w:p>
             <w:proofErr w:type="spellStart"/>
@@ -293,7 +1092,7 @@
         </w:tc>
         <w:tc>
           <w:tcPr>
-            <w:tcW w:w="7228" w:type="dxa"/>
+            <w:tcW w:w="7194" w:type="dxa"/>
           </w:tcPr>
           <w:p>
             <w:r>
@@ -329,7 +1128,79 @@
       <w:tr>
         <w:tc>
           <w:tcPr>
-            <w:tcW w:w="1842" w:type="dxa"/>
+            <w:tcW w:w="2156" w:type="dxa"/>
+          </w:tcPr>
+          <w:p>
+            <w:proofErr w:type="spellStart"/>
+            <w:r>
+              <w:t>Upgrades.cs</w:t>
+            </w:r>
+            <w:proofErr w:type="spellEnd"/>
+          </w:p>
+        </w:tc>
+        <w:tc>
+          <w:tcPr>
+            <w:tcW w:w="7194" w:type="dxa"/>
+          </w:tcPr>
+          <w:p>
+            <w:r>
+              <w:t xml:space="preserve">Et </w:t>
+            </w:r>
+            <w:proofErr w:type="spellStart"/>
+            <w:r>
+              <w:t>interface</w:t>
+            </w:r>
+            <w:proofErr w:type="spellEnd"/>
+            <w:r>
+              <w:t xml:space="preserve"> for å gi spilleren bedre evner. Skade, hastighet, etc.</w:t>
+            </w:r>
+          </w:p>
+        </w:tc>
+      </w:tr>
+      <w:tr>
+        <w:tc>
+          <w:tcPr>
+            <w:tcW w:w="2156" w:type="dxa"/>
+          </w:tcPr>
+          <w:p>
+            <w:proofErr w:type="spellStart"/>
+            <w:r>
+              <w:t>CooldownScript.cs</w:t>
+            </w:r>
+            <w:proofErr w:type="spellEnd"/>
+          </w:p>
+        </w:tc>
+        <w:tc>
+          <w:tcPr>
+            <w:tcW w:w="7194" w:type="dxa"/>
+          </w:tcPr>
+          <w:p>
+            <w:r>
+              <w:t xml:space="preserve">Basis script for å gi en </w:t>
+            </w:r>
+            <w:proofErr w:type="spellStart"/>
+            <w:r>
+              <w:t>ability</w:t>
+            </w:r>
+            <w:proofErr w:type="spellEnd"/>
+            <w:r>
+              <w:t xml:space="preserve"> som trenger en </w:t>
+            </w:r>
+            <w:proofErr w:type="spellStart"/>
+            <w:r>
+              <w:t>cooldown</w:t>
+            </w:r>
+            <w:proofErr w:type="spellEnd"/>
+            <w:r>
+              <w:t>.</w:t>
+            </w:r>
+          </w:p>
+        </w:tc>
+      </w:tr>
+      <w:tr>
+        <w:tc>
+          <w:tcPr>
+            <w:tcW w:w="2156" w:type="dxa"/>
           </w:tcPr>
           <w:p>
             <w:pPr>
@@ -358,7 +1229,7 @@
         </w:tc>
         <w:tc>
           <w:tcPr>
-            <w:tcW w:w="7228" w:type="dxa"/>
+            <w:tcW w:w="7194" w:type="dxa"/>
           </w:tcPr>
           <w:p/>
         </w:tc>
@@ -366,7 +1237,7 @@
       <w:tr>
         <w:tc>
           <w:tcPr>
-            <w:tcW w:w="1842" w:type="dxa"/>
+            <w:tcW w:w="2156" w:type="dxa"/>
           </w:tcPr>
           <w:p>
             <w:proofErr w:type="spellStart"/>
@@ -378,7 +1249,7 @@
         </w:tc>
         <w:tc>
           <w:tcPr>
-            <w:tcW w:w="7228" w:type="dxa"/>
+            <w:tcW w:w="7194" w:type="dxa"/>
           </w:tcPr>
           <w:p>
             <w:r>
@@ -409,7 +1280,7 @@
       <w:tr>
         <w:tc>
           <w:tcPr>
-            <w:tcW w:w="1842" w:type="dxa"/>
+            <w:tcW w:w="2156" w:type="dxa"/>
           </w:tcPr>
           <w:p>
             <w:pPr>
@@ -429,7 +1300,7 @@
         </w:tc>
         <w:tc>
           <w:tcPr>
-            <w:tcW w:w="7228" w:type="dxa"/>
+            <w:tcW w:w="7194" w:type="dxa"/>
           </w:tcPr>
           <w:p/>
         </w:tc>
@@ -437,7 +1308,7 @@
       <w:tr>
         <w:tc>
           <w:tcPr>
-            <w:tcW w:w="1842" w:type="dxa"/>
+            <w:tcW w:w="2156" w:type="dxa"/>
           </w:tcPr>
           <w:p>
             <w:proofErr w:type="spellStart"/>
@@ -449,7 +1320,7 @@
         </w:tc>
         <w:tc>
           <w:tcPr>
-            <w:tcW w:w="7228" w:type="dxa"/>
+            <w:tcW w:w="7194" w:type="dxa"/>
           </w:tcPr>
           <w:p>
             <w:r>
@@ -488,7 +1359,7 @@
       <w:tr>
         <w:tc>
           <w:tcPr>
-            <w:tcW w:w="1842" w:type="dxa"/>
+            <w:tcW w:w="2156" w:type="dxa"/>
           </w:tcPr>
           <w:p>
             <w:pPr>
@@ -510,7 +1381,7 @@
         </w:tc>
         <w:tc>
           <w:tcPr>
-            <w:tcW w:w="7228" w:type="dxa"/>
+            <w:tcW w:w="7194" w:type="dxa"/>
           </w:tcPr>
           <w:p/>
         </w:tc>
@@ -518,7 +1389,7 @@
       <w:tr>
         <w:tc>
           <w:tcPr>
-            <w:tcW w:w="1842" w:type="dxa"/>
+            <w:tcW w:w="2156" w:type="dxa"/>
           </w:tcPr>
           <w:p>
             <w:proofErr w:type="spellStart"/>
@@ -530,7 +1401,7 @@
         </w:tc>
         <w:tc>
           <w:tcPr>
-            <w:tcW w:w="7228" w:type="dxa"/>
+            <w:tcW w:w="7194" w:type="dxa"/>
           </w:tcPr>
           <w:p>
             <w:r>
@@ -553,7 +1424,7 @@
       <w:tr>
         <w:tc>
           <w:tcPr>
-            <w:tcW w:w="1842" w:type="dxa"/>
+            <w:tcW w:w="2156" w:type="dxa"/>
           </w:tcPr>
           <w:p>
             <w:proofErr w:type="spellStart"/>
@@ -565,7 +1436,7 @@
         </w:tc>
         <w:tc>
           <w:tcPr>
-            <w:tcW w:w="7228" w:type="dxa"/>
+            <w:tcW w:w="7194" w:type="dxa"/>
           </w:tcPr>
           <w:p>
             <w:r>
@@ -580,7 +1451,7 @@
       <w:tr>
         <w:tc>
           <w:tcPr>
-            <w:tcW w:w="1842" w:type="dxa"/>
+            <w:tcW w:w="2156" w:type="dxa"/>
           </w:tcPr>
           <w:p>
             <w:pPr>
@@ -602,7 +1473,7 @@
         </w:tc>
         <w:tc>
           <w:tcPr>
-            <w:tcW w:w="7228" w:type="dxa"/>
+            <w:tcW w:w="7194" w:type="dxa"/>
           </w:tcPr>
           <w:p/>
         </w:tc>
@@ -610,7 +1481,7 @@
       <w:tr>
         <w:tc>
           <w:tcPr>
-            <w:tcW w:w="1842" w:type="dxa"/>
+            <w:tcW w:w="2156" w:type="dxa"/>
           </w:tcPr>
           <w:p>
             <w:proofErr w:type="spellStart"/>
@@ -622,7 +1493,7 @@
         </w:tc>
         <w:tc>
           <w:tcPr>
-            <w:tcW w:w="7228" w:type="dxa"/>
+            <w:tcW w:w="7194" w:type="dxa"/>
           </w:tcPr>
           <w:p>
             <w:r>
@@ -634,7 +1505,7 @@
       <w:tr>
         <w:tc>
           <w:tcPr>
-            <w:tcW w:w="1842" w:type="dxa"/>
+            <w:tcW w:w="2156" w:type="dxa"/>
           </w:tcPr>
           <w:p>
             <w:proofErr w:type="spellStart"/>
@@ -646,7 +1517,7 @@
         </w:tc>
         <w:tc>
           <w:tcPr>
-            <w:tcW w:w="7228" w:type="dxa"/>
+            <w:tcW w:w="7194" w:type="dxa"/>
           </w:tcPr>
           <w:p>
             <w:r>
@@ -679,7 +1550,7 @@
       <w:tr>
         <w:tc>
           <w:tcPr>
-            <w:tcW w:w="1842" w:type="dxa"/>
+            <w:tcW w:w="2156" w:type="dxa"/>
           </w:tcPr>
           <w:p>
             <w:proofErr w:type="spellStart"/>
@@ -691,7 +1562,7 @@
         </w:tc>
         <w:tc>
           <w:tcPr>
-            <w:tcW w:w="7228" w:type="dxa"/>
+            <w:tcW w:w="7194" w:type="dxa"/>
           </w:tcPr>
           <w:p>
             <w:proofErr w:type="spellStart"/>
@@ -708,7 +1579,7 @@
       <w:tr>
         <w:tc>
           <w:tcPr>
-            <w:tcW w:w="1842" w:type="dxa"/>
+            <w:tcW w:w="2156" w:type="dxa"/>
           </w:tcPr>
           <w:p>
             <w:proofErr w:type="spellStart"/>
@@ -720,7 +1591,7 @@
         </w:tc>
         <w:tc>
           <w:tcPr>
-            <w:tcW w:w="7228" w:type="dxa"/>
+            <w:tcW w:w="7194" w:type="dxa"/>
           </w:tcPr>
           <w:p>
             <w:r>
@@ -737,7 +1608,7 @@
       <w:tr>
         <w:tc>
           <w:tcPr>
-            <w:tcW w:w="1842" w:type="dxa"/>
+            <w:tcW w:w="2156" w:type="dxa"/>
           </w:tcPr>
           <w:p>
             <w:proofErr w:type="spellStart"/>
@@ -749,7 +1620,7 @@
         </w:tc>
         <w:tc>
           <w:tcPr>
-            <w:tcW w:w="7228" w:type="dxa"/>
+            <w:tcW w:w="7194" w:type="dxa"/>
           </w:tcPr>
           <w:p>
             <w:r>
@@ -769,7 +1640,7 @@
       <w:tr>
         <w:tc>
           <w:tcPr>
-            <w:tcW w:w="1842" w:type="dxa"/>
+            <w:tcW w:w="2156" w:type="dxa"/>
           </w:tcPr>
           <w:p>
             <w:pPr>
@@ -791,7 +1662,7 @@
         </w:tc>
         <w:tc>
           <w:tcPr>
-            <w:tcW w:w="7228" w:type="dxa"/>
+            <w:tcW w:w="7194" w:type="dxa"/>
           </w:tcPr>
           <w:p/>
         </w:tc>
@@ -799,7 +1670,7 @@
       <w:tr>
         <w:tc>
           <w:tcPr>
-            <w:tcW w:w="1842" w:type="dxa"/>
+            <w:tcW w:w="2156" w:type="dxa"/>
           </w:tcPr>
           <w:p>
             <w:proofErr w:type="spellStart"/>
@@ -811,7 +1682,7 @@
         </w:tc>
         <w:tc>
           <w:tcPr>
-            <w:tcW w:w="7228" w:type="dxa"/>
+            <w:tcW w:w="7194" w:type="dxa"/>
           </w:tcPr>
           <w:p>
             <w:r>
@@ -854,7 +1725,7 @@
       <w:tr>
         <w:tc>
           <w:tcPr>
-            <w:tcW w:w="1842" w:type="dxa"/>
+            <w:tcW w:w="2156" w:type="dxa"/>
           </w:tcPr>
           <w:p>
             <w:proofErr w:type="spellStart"/>
@@ -866,7 +1737,7 @@
         </w:tc>
         <w:tc>
           <w:tcPr>
-            <w:tcW w:w="7228" w:type="dxa"/>
+            <w:tcW w:w="7194" w:type="dxa"/>
           </w:tcPr>
           <w:p>
             <w:r>
@@ -878,7 +1749,7 @@
       <w:tr>
         <w:tc>
           <w:tcPr>
-            <w:tcW w:w="1842" w:type="dxa"/>
+            <w:tcW w:w="2156" w:type="dxa"/>
           </w:tcPr>
           <w:p>
             <w:proofErr w:type="spellStart"/>
@@ -890,7 +1761,7 @@
         </w:tc>
         <w:tc>
           <w:tcPr>
-            <w:tcW w:w="7228" w:type="dxa"/>
+            <w:tcW w:w="7194" w:type="dxa"/>
           </w:tcPr>
           <w:p>
             <w:proofErr w:type="spellStart"/>
@@ -915,7 +1786,7 @@
       <w:tr>
         <w:tc>
           <w:tcPr>
-            <w:tcW w:w="1842" w:type="dxa"/>
+            <w:tcW w:w="2156" w:type="dxa"/>
           </w:tcPr>
           <w:p>
             <w:pPr>
@@ -935,7 +1806,7 @@
         </w:tc>
         <w:tc>
           <w:tcPr>
-            <w:tcW w:w="7228" w:type="dxa"/>
+            <w:tcW w:w="7194" w:type="dxa"/>
           </w:tcPr>
           <w:p/>
         </w:tc>
@@ -943,7 +1814,7 @@
       <w:tr>
         <w:tc>
           <w:tcPr>
-            <w:tcW w:w="1842" w:type="dxa"/>
+            <w:tcW w:w="2156" w:type="dxa"/>
           </w:tcPr>
           <w:p>
             <w:proofErr w:type="spellStart"/>
@@ -955,7 +1826,7 @@
         </w:tc>
         <w:tc>
           <w:tcPr>
-            <w:tcW w:w="7228" w:type="dxa"/>
+            <w:tcW w:w="7194" w:type="dxa"/>
           </w:tcPr>
           <w:p>
             <w:proofErr w:type="spellStart"/>
@@ -966,11 +1837,9 @@
             <w:r>
               <w:t xml:space="preserve">-fil for å gi kameraet en </w:t>
             </w:r>
-            <w:proofErr w:type="gramStart"/>
-            <w:r>
-              <w:t>CRT følelse</w:t>
-            </w:r>
-            <w:proofErr w:type="gramEnd"/>
+            <w:r>
+              <w:t>CRT-følelse</w:t>
+            </w:r>
             <w:r>
               <w:t>, litt retro.</w:t>
             </w:r>
@@ -980,12 +1849,11 @@
       <w:tr>
         <w:tc>
           <w:tcPr>
-            <w:tcW w:w="1842" w:type="dxa"/>
-          </w:tcPr>
-          <w:p>
-            <w:proofErr w:type="spellStart"/>
-            <w:r>
-              <w:lastRenderedPageBreak/>
+            <w:tcW w:w="2156" w:type="dxa"/>
+          </w:tcPr>
+          <w:p>
+            <w:proofErr w:type="spellStart"/>
+            <w:r>
               <w:t>CRTEffect.cs</w:t>
             </w:r>
             <w:proofErr w:type="spellEnd"/>
@@ -993,45 +1861,69 @@
         </w:tc>
         <w:tc>
           <w:tcPr>
-            <w:tcW w:w="7228" w:type="dxa"/>
-          </w:tcPr>
-          <w:p>
-            <w:r>
-              <w:t>Får kameraet til å rendere med effekten, eller ikke.</w:t>
-            </w:r>
-          </w:p>
-        </w:tc>
-      </w:tr>
-      <w:tr>
-        <w:tc>
-          <w:tcPr>
-            <w:tcW w:w="1842" w:type="dxa"/>
-          </w:tcPr>
-          <w:p>
-            <w:pPr>
-              <w:rPr>
-                <w:b/>
-                <w:bCs/>
-              </w:rPr>
-            </w:pPr>
-            <w:r>
-              <w:rPr>
-                <w:b/>
-                <w:bCs/>
-              </w:rPr>
-              <w:t>Utenfor Mapper</w:t>
-            </w:r>
-          </w:p>
-        </w:tc>
-        <w:tc>
-          <w:tcPr>
-            <w:tcW w:w="7228" w:type="dxa"/>
-          </w:tcPr>
-          <w:p/>
+            <w:tcW w:w="7194" w:type="dxa"/>
+          </w:tcPr>
+          <w:p>
+            <w:r>
+              <w:t>Får kameraet til å</w:t>
+            </w:r>
+            <w:r>
+              <w:t xml:space="preserve"> rendere med CRT </w:t>
+            </w:r>
+            <w:proofErr w:type="spellStart"/>
+            <w:r>
+              <w:t>Shaderen</w:t>
+            </w:r>
+            <w:proofErr w:type="spellEnd"/>
+          </w:p>
         </w:tc>
       </w:tr>
     </w:tbl>
     <w:p/>
+    <w:p>
+      <w:pPr>
+        <w:pStyle w:val="Overskrift1"/>
+      </w:pPr>
+      <w:bookmarkStart w:id="3" w:name="_Toc104367142"/>
+      <w:r>
+        <w:lastRenderedPageBreak/>
+        <w:t>Risikoanalyse</w:t>
+      </w:r>
+      <w:bookmarkEnd w:id="3"/>
+    </w:p>
+    <w:p>
+      <w:pPr>
+        <w:pStyle w:val="Listeavsnitt"/>
+        <w:numPr>
+          <w:ilvl w:val="0"/>
+          <w:numId w:val="1"/>
+        </w:numPr>
+      </w:pPr>
+      <w:r>
+        <w:t>hva sannsynlighet er hva</w:t>
+      </w:r>
+    </w:p>
+    <w:p>
+      <w:pPr>
+        <w:pStyle w:val="Listeavsnitt"/>
+        <w:numPr>
+          <w:ilvl w:val="0"/>
+          <w:numId w:val="1"/>
+        </w:numPr>
+      </w:pPr>
+      <w:r>
+        <w:t>hva konsekvens er hva</w:t>
+      </w:r>
+    </w:p>
+    <w:p>
+      <w:pPr>
+        <w:pStyle w:val="Listeavsnitt"/>
+        <w:numPr>
+          <w:ilvl w:val="0"/>
+          <w:numId w:val="1"/>
+        </w:numPr>
+      </w:pPr>
+    </w:p>
     <w:sectPr>
       <w:pgSz w:w="12240" w:h="15840"/>
       <w:pgMar w:top="1440" w:right="1440" w:bottom="1440" w:left="1440" w:header="708" w:footer="708" w:gutter="0"/>
@@ -1040,6 +1932,245 @@
     </w:sectPr>
   </w:body>
 </w:document>
+</file>
+
+<file path=word/endnotes.xml><?xml version="1.0" encoding="utf-8"?>
+<w:endnotes xmlns:wpc="http://schemas.microsoft.com/office/word/2010/wordprocessingCanvas" xmlns:cx="http://schemas.microsoft.com/office/drawing/2014/chartex" xmlns:cx1="http://schemas.microsoft.com/office/drawing/2015/9/8/chartex" xmlns:cx2="http://schemas.microsoft.com/office/drawing/2015/10/21/chartex" xmlns:cx3="http://schemas.microsoft.com/office/drawing/2016/5/9/chartex" xmlns:cx4="http://schemas.microsoft.com/office/drawing/2016/5/10/chartex" xmlns:cx5="http://schemas.microsoft.com/office/drawing/2016/5/11/chartex" xmlns:cx6="http://schemas.microsoft.com/office/drawing/2016/5/12/chartex" xmlns:cx7="http://schemas.microsoft.com/office/drawing/2016/5/13/chartex" xmlns:cx8="http://schemas.microsoft.com/office/drawing/2016/5/14/chartex" xmlns:mc="http://schemas.openxmlformats.org/markup-compatibility/2006" xmlns:aink="http://schemas.microsoft.com/office/drawing/2016/ink" xmlns:am3d="http://schemas.microsoft.com/office/drawing/2017/model3d" xmlns:o="urn:schemas-microsoft-com:office:office" xmlns:oel="http://schemas.microsoft.com/office/2019/extlst" xmlns:r="http://schemas.openxmlformats.org/officeDocument/2006/relationships" xmlns:m="http://schemas.openxmlformats.org/officeDocument/2006/math" xmlns:v="urn:schemas-microsoft-com:vml" xmlns:wp14="http://schemas.microsoft.com/office/word/2010/wordprocessingDrawing" xmlns:wp="http://schemas.openxmlformats.org/drawingml/2006/wordprocessingDrawing" xmlns:w10="urn:schemas-microsoft-com:office:word" xmlns:w="http://schemas.openxmlformats.org/wordprocessingml/2006/main" xmlns:w14="http://schemas.microsoft.com/office/word/2010/wordml" xmlns:w15="http://schemas.microsoft.com/office/word/2012/wordml" xmlns:w16cex="http://schemas.microsoft.com/office/word/2018/wordml/cex" xmlns:w16cid="http://schemas.microsoft.com/office/word/2016/wordml/cid" xmlns:w16="http://schemas.microsoft.com/office/word/2018/wordml" xmlns:w16sdtdh="http://schemas.microsoft.com/office/word/2020/wordml/sdtdatahash" xmlns:w16se="http://schemas.microsoft.com/office/word/2015/wordml/symex" xmlns:wpg="http://schemas.microsoft.com/office/word/2010/wordprocessingGroup" xmlns:wpi="http://schemas.microsoft.com/office/word/2010/wordprocessingInk" xmlns:wne="http://schemas.microsoft.com/office/word/2006/wordml" xmlns:wps="http://schemas.microsoft.com/office/word/2010/wordprocessingShape" mc:Ignorable="w14 w15 w16se w16cid w16 w16cex w16sdtdh wp14">
+  <w:endnote w:type="separator" w:id="-1">
+    <w:p>
+      <w:pPr>
+        <w:spacing w:after="0" w:line="240" w:lineRule="auto"/>
+      </w:pPr>
+      <w:r>
+        <w:separator/>
+      </w:r>
+    </w:p>
+  </w:endnote>
+  <w:endnote w:type="continuationSeparator" w:id="0">
+    <w:p>
+      <w:pPr>
+        <w:spacing w:after="0" w:line="240" w:lineRule="auto"/>
+      </w:pPr>
+      <w:r>
+        <w:continuationSeparator/>
+      </w:r>
+    </w:p>
+  </w:endnote>
+</w:endnotes>
+</file>
+
+<file path=word/footnotes.xml><?xml version="1.0" encoding="utf-8"?>
+<w:footnotes xmlns:wpc="http://schemas.microsoft.com/office/word/2010/wordprocessingCanvas" xmlns:cx="http://schemas.microsoft.com/office/drawing/2014/chartex" xmlns:cx1="http://schemas.microsoft.com/office/drawing/2015/9/8/chartex" xmlns:cx2="http://schemas.microsoft.com/office/drawing/2015/10/21/chartex" xmlns:cx3="http://schemas.microsoft.com/office/drawing/2016/5/9/chartex" xmlns:cx4="http://schemas.microsoft.com/office/drawing/2016/5/10/chartex" xmlns:cx5="http://schemas.microsoft.com/office/drawing/2016/5/11/chartex" xmlns:cx6="http://schemas.microsoft.com/office/drawing/2016/5/12/chartex" xmlns:cx7="http://schemas.microsoft.com/office/drawing/2016/5/13/chartex" xmlns:cx8="http://schemas.microsoft.com/office/drawing/2016/5/14/chartex" xmlns:mc="http://schemas.openxmlformats.org/markup-compatibility/2006" xmlns:aink="http://schemas.microsoft.com/office/drawing/2016/ink" xmlns:am3d="http://schemas.microsoft.com/office/drawing/2017/model3d" xmlns:o="urn:schemas-microsoft-com:office:office" xmlns:oel="http://schemas.microsoft.com/office/2019/extlst" xmlns:r="http://schemas.openxmlformats.org/officeDocument/2006/relationships" xmlns:m="http://schemas.openxmlformats.org/officeDocument/2006/math" xmlns:v="urn:schemas-microsoft-com:vml" xmlns:wp14="http://schemas.microsoft.com/office/word/2010/wordprocessingDrawing" xmlns:wp="http://schemas.openxmlformats.org/drawingml/2006/wordprocessingDrawing" xmlns:w10="urn:schemas-microsoft-com:office:word" xmlns:w="http://schemas.openxmlformats.org/wordprocessingml/2006/main" xmlns:w14="http://schemas.microsoft.com/office/word/2010/wordml" xmlns:w15="http://schemas.microsoft.com/office/word/2012/wordml" xmlns:w16cex="http://schemas.microsoft.com/office/word/2018/wordml/cex" xmlns:w16cid="http://schemas.microsoft.com/office/word/2016/wordml/cid" xmlns:w16="http://schemas.microsoft.com/office/word/2018/wordml" xmlns:w16sdtdh="http://schemas.microsoft.com/office/word/2020/wordml/sdtdatahash" xmlns:w16se="http://schemas.microsoft.com/office/word/2015/wordml/symex" xmlns:wpg="http://schemas.microsoft.com/office/word/2010/wordprocessingGroup" xmlns:wpi="http://schemas.microsoft.com/office/word/2010/wordprocessingInk" xmlns:wne="http://schemas.microsoft.com/office/word/2006/wordml" xmlns:wps="http://schemas.microsoft.com/office/word/2010/wordprocessingShape" mc:Ignorable="w14 w15 w16se w16cid w16 w16cex w16sdtdh wp14">
+  <w:footnote w:type="separator" w:id="-1">
+    <w:p>
+      <w:pPr>
+        <w:spacing w:after="0" w:line="240" w:lineRule="auto"/>
+      </w:pPr>
+      <w:r>
+        <w:separator/>
+      </w:r>
+    </w:p>
+  </w:footnote>
+  <w:footnote w:type="continuationSeparator" w:id="0">
+    <w:p>
+      <w:pPr>
+        <w:spacing w:after="0" w:line="240" w:lineRule="auto"/>
+      </w:pPr>
+      <w:r>
+        <w:continuationSeparator/>
+      </w:r>
+    </w:p>
+  </w:footnote>
+</w:footnotes>
+</file>
+
+<file path=word/numbering.xml><?xml version="1.0" encoding="utf-8"?>
+<w:numbering xmlns:wpc="http://schemas.microsoft.com/office/word/2010/wordprocessingCanvas" xmlns:cx="http://schemas.microsoft.com/office/drawing/2014/chartex" xmlns:cx1="http://schemas.microsoft.com/office/drawing/2015/9/8/chartex" xmlns:cx2="http://schemas.microsoft.com/office/drawing/2015/10/21/chartex" xmlns:cx3="http://schemas.microsoft.com/office/drawing/2016/5/9/chartex" xmlns:cx4="http://schemas.microsoft.com/office/drawing/2016/5/10/chartex" xmlns:cx5="http://schemas.microsoft.com/office/drawing/2016/5/11/chartex" xmlns:cx6="http://schemas.microsoft.com/office/drawing/2016/5/12/chartex" xmlns:cx7="http://schemas.microsoft.com/office/drawing/2016/5/13/chartex" xmlns:cx8="http://schemas.microsoft.com/office/drawing/2016/5/14/chartex" xmlns:mc="http://schemas.openxmlformats.org/markup-compatibility/2006" xmlns:aink="http://schemas.microsoft.com/office/drawing/2016/ink" xmlns:am3d="http://schemas.microsoft.com/office/drawing/2017/model3d" xmlns:o="urn:schemas-microsoft-com:office:office" xmlns:oel="http://schemas.microsoft.com/office/2019/extlst" xmlns:r="http://schemas.openxmlformats.org/officeDocument/2006/relationships" xmlns:m="http://schemas.openxmlformats.org/officeDocument/2006/math" xmlns:v="urn:schemas-microsoft-com:vml" xmlns:wp14="http://schemas.microsoft.com/office/word/2010/wordprocessingDrawing" xmlns:wp="http://schemas.openxmlformats.org/drawingml/2006/wordprocessingDrawing" xmlns:w10="urn:schemas-microsoft-com:office:word" xmlns:w="http://schemas.openxmlformats.org/wordprocessingml/2006/main" xmlns:w14="http://schemas.microsoft.com/office/word/2010/wordml" xmlns:w15="http://schemas.microsoft.com/office/word/2012/wordml" xmlns:w16cex="http://schemas.microsoft.com/office/word/2018/wordml/cex" xmlns:w16cid="http://schemas.microsoft.com/office/word/2016/wordml/cid" xmlns:w16="http://schemas.microsoft.com/office/word/2018/wordml" xmlns:w16sdtdh="http://schemas.microsoft.com/office/word/2020/wordml/sdtdatahash" xmlns:w16se="http://schemas.microsoft.com/office/word/2015/wordml/symex" xmlns:wpg="http://schemas.microsoft.com/office/word/2010/wordprocessingGroup" xmlns:wpi="http://schemas.microsoft.com/office/word/2010/wordprocessingInk" xmlns:wne="http://schemas.microsoft.com/office/word/2006/wordml" xmlns:wps="http://schemas.microsoft.com/office/word/2010/wordprocessingShape" mc:Ignorable="w14 w15 w16se w16cid w16 w16cex w16sdtdh wp14">
+  <w:abstractNum w:abstractNumId="0" w15:restartNumberingAfterBreak="0">
+    <w:nsid w:val="0EB4447A"/>
+    <w:multiLevelType w:val="hybridMultilevel"/>
+    <w:tmpl w:val="35BA9CB0"/>
+    <w:lvl w:ilvl="0" w:tplc="BCA82E50">
+      <w:start w:val="1"/>
+      <w:numFmt w:val="decimal"/>
+      <w:lvlText w:val="%1."/>
+      <w:lvlJc w:val="left"/>
+      <w:pPr>
+        <w:ind w:left="720" w:hanging="360"/>
+      </w:pPr>
+      <w:rPr>
+        <w:rFonts w:hint="default"/>
+      </w:rPr>
+    </w:lvl>
+    <w:lvl w:ilvl="1" w:tplc="04140019" w:tentative="1">
+      <w:start w:val="1"/>
+      <w:numFmt w:val="lowerLetter"/>
+      <w:lvlText w:val="%2."/>
+      <w:lvlJc w:val="left"/>
+      <w:pPr>
+        <w:ind w:left="1440" w:hanging="360"/>
+      </w:pPr>
+    </w:lvl>
+    <w:lvl w:ilvl="2" w:tplc="0414001B" w:tentative="1">
+      <w:start w:val="1"/>
+      <w:numFmt w:val="lowerRoman"/>
+      <w:lvlText w:val="%3."/>
+      <w:lvlJc w:val="right"/>
+      <w:pPr>
+        <w:ind w:left="2160" w:hanging="180"/>
+      </w:pPr>
+    </w:lvl>
+    <w:lvl w:ilvl="3" w:tplc="0414000F" w:tentative="1">
+      <w:start w:val="1"/>
+      <w:numFmt w:val="decimal"/>
+      <w:lvlText w:val="%4."/>
+      <w:lvlJc w:val="left"/>
+      <w:pPr>
+        <w:ind w:left="2880" w:hanging="360"/>
+      </w:pPr>
+    </w:lvl>
+    <w:lvl w:ilvl="4" w:tplc="04140019" w:tentative="1">
+      <w:start w:val="1"/>
+      <w:numFmt w:val="lowerLetter"/>
+      <w:lvlText w:val="%5."/>
+      <w:lvlJc w:val="left"/>
+      <w:pPr>
+        <w:ind w:left="3600" w:hanging="360"/>
+      </w:pPr>
+    </w:lvl>
+    <w:lvl w:ilvl="5" w:tplc="0414001B" w:tentative="1">
+      <w:start w:val="1"/>
+      <w:numFmt w:val="lowerRoman"/>
+      <w:lvlText w:val="%6."/>
+      <w:lvlJc w:val="right"/>
+      <w:pPr>
+        <w:ind w:left="4320" w:hanging="180"/>
+      </w:pPr>
+    </w:lvl>
+    <w:lvl w:ilvl="6" w:tplc="0414000F" w:tentative="1">
+      <w:start w:val="1"/>
+      <w:numFmt w:val="decimal"/>
+      <w:lvlText w:val="%7."/>
+      <w:lvlJc w:val="left"/>
+      <w:pPr>
+        <w:ind w:left="5040" w:hanging="360"/>
+      </w:pPr>
+    </w:lvl>
+    <w:lvl w:ilvl="7" w:tplc="04140019" w:tentative="1">
+      <w:start w:val="1"/>
+      <w:numFmt w:val="lowerLetter"/>
+      <w:lvlText w:val="%8."/>
+      <w:lvlJc w:val="left"/>
+      <w:pPr>
+        <w:ind w:left="5760" w:hanging="360"/>
+      </w:pPr>
+    </w:lvl>
+    <w:lvl w:ilvl="8" w:tplc="0414001B" w:tentative="1">
+      <w:start w:val="1"/>
+      <w:numFmt w:val="lowerRoman"/>
+      <w:lvlText w:val="%9."/>
+      <w:lvlJc w:val="right"/>
+      <w:pPr>
+        <w:ind w:left="6480" w:hanging="180"/>
+      </w:pPr>
+    </w:lvl>
+  </w:abstractNum>
+  <w:abstractNum w:abstractNumId="1" w15:restartNumberingAfterBreak="0">
+    <w:nsid w:val="43253760"/>
+    <w:multiLevelType w:val="hybridMultilevel"/>
+    <w:tmpl w:val="5DD87E3A"/>
+    <w:lvl w:ilvl="0" w:tplc="A6AEFFDC">
+      <w:start w:val="1"/>
+      <w:numFmt w:val="decimal"/>
+      <w:lvlText w:val="%1."/>
+      <w:lvlJc w:val="left"/>
+      <w:pPr>
+        <w:ind w:left="720" w:hanging="360"/>
+      </w:pPr>
+      <w:rPr>
+        <w:rFonts w:hint="default"/>
+      </w:rPr>
+    </w:lvl>
+    <w:lvl w:ilvl="1" w:tplc="04140019">
+      <w:start w:val="1"/>
+      <w:numFmt w:val="lowerLetter"/>
+      <w:lvlText w:val="%2."/>
+      <w:lvlJc w:val="left"/>
+      <w:pPr>
+        <w:ind w:left="1440" w:hanging="360"/>
+      </w:pPr>
+    </w:lvl>
+    <w:lvl w:ilvl="2" w:tplc="0414001B" w:tentative="1">
+      <w:start w:val="1"/>
+      <w:numFmt w:val="lowerRoman"/>
+      <w:lvlText w:val="%3."/>
+      <w:lvlJc w:val="right"/>
+      <w:pPr>
+        <w:ind w:left="2160" w:hanging="180"/>
+      </w:pPr>
+    </w:lvl>
+    <w:lvl w:ilvl="3" w:tplc="0414000F" w:tentative="1">
+      <w:start w:val="1"/>
+      <w:numFmt w:val="decimal"/>
+      <w:lvlText w:val="%4."/>
+      <w:lvlJc w:val="left"/>
+      <w:pPr>
+        <w:ind w:left="2880" w:hanging="360"/>
+      </w:pPr>
+    </w:lvl>
+    <w:lvl w:ilvl="4" w:tplc="04140019" w:tentative="1">
+      <w:start w:val="1"/>
+      <w:numFmt w:val="lowerLetter"/>
+      <w:lvlText w:val="%5."/>
+      <w:lvlJc w:val="left"/>
+      <w:pPr>
+        <w:ind w:left="3600" w:hanging="360"/>
+      </w:pPr>
+    </w:lvl>
+    <w:lvl w:ilvl="5" w:tplc="0414001B" w:tentative="1">
+      <w:start w:val="1"/>
+      <w:numFmt w:val="lowerRoman"/>
+      <w:lvlText w:val="%6."/>
+      <w:lvlJc w:val="right"/>
+      <w:pPr>
+        <w:ind w:left="4320" w:hanging="180"/>
+      </w:pPr>
+    </w:lvl>
+    <w:lvl w:ilvl="6" w:tplc="0414000F" w:tentative="1">
+      <w:start w:val="1"/>
+      <w:numFmt w:val="decimal"/>
+      <w:lvlText w:val="%7."/>
+      <w:lvlJc w:val="left"/>
+      <w:pPr>
+        <w:ind w:left="5040" w:hanging="360"/>
+      </w:pPr>
+    </w:lvl>
+    <w:lvl w:ilvl="7" w:tplc="04140019" w:tentative="1">
+      <w:start w:val="1"/>
+      <w:numFmt w:val="lowerLetter"/>
+      <w:lvlText w:val="%8."/>
+      <w:lvlJc w:val="left"/>
+      <w:pPr>
+        <w:ind w:left="5760" w:hanging="360"/>
+      </w:pPr>
+    </w:lvl>
+    <w:lvl w:ilvl="8" w:tplc="0414001B" w:tentative="1">
+      <w:start w:val="1"/>
+      <w:numFmt w:val="lowerRoman"/>
+      <w:lvlText w:val="%9."/>
+      <w:lvlJc w:val="right"/>
+      <w:pPr>
+        <w:ind w:left="6480" w:hanging="180"/>
+      </w:pPr>
+    </w:lvl>
+  </w:abstractNum>
+  <w:num w:numId="1" w16cid:durableId="307445212">
+    <w:abstractNumId w:val="0"/>
+  </w:num>
+  <w:num w:numId="2" w16cid:durableId="72558132">
+    <w:abstractNumId w:val="1"/>
+  </w:num>
+</w:numbering>
 </file>
 
 <file path=word/styles.xml><?xml version="1.0" encoding="utf-8"?>
@@ -1623,7 +2754,140 @@
       </w:tblBorders>
     </w:tblPr>
   </w:style>
+  <w:style w:type="paragraph" w:styleId="Listeavsnitt">
+    <w:name w:val="List Paragraph"/>
+    <w:basedOn w:val="Normal"/>
+    <w:uiPriority w:val="34"/>
+    <w:qFormat/>
+    <w:rsid w:val="00A92D95"/>
+    <w:pPr>
+      <w:ind w:left="720"/>
+      <w:contextualSpacing/>
+    </w:pPr>
+  </w:style>
+  <w:style w:type="paragraph" w:styleId="Topptekst">
+    <w:name w:val="header"/>
+    <w:basedOn w:val="Normal"/>
+    <w:link w:val="TopptekstTegn"/>
+    <w:uiPriority w:val="99"/>
+    <w:unhideWhenUsed/>
+    <w:rsid w:val="00F90E46"/>
+    <w:pPr>
+      <w:tabs>
+        <w:tab w:val="center" w:pos="4513"/>
+        <w:tab w:val="right" w:pos="9026"/>
+      </w:tabs>
+      <w:spacing w:after="0" w:line="240" w:lineRule="auto"/>
+    </w:pPr>
+  </w:style>
+  <w:style w:type="character" w:customStyle="1" w:styleId="TopptekstTegn">
+    <w:name w:val="Topptekst Tegn"/>
+    <w:basedOn w:val="Standardskriftforavsnitt"/>
+    <w:link w:val="Topptekst"/>
+    <w:uiPriority w:val="99"/>
+    <w:rsid w:val="00F90E46"/>
+  </w:style>
+  <w:style w:type="paragraph" w:styleId="Bunntekst">
+    <w:name w:val="footer"/>
+    <w:basedOn w:val="Normal"/>
+    <w:link w:val="BunntekstTegn"/>
+    <w:uiPriority w:val="99"/>
+    <w:unhideWhenUsed/>
+    <w:rsid w:val="00F90E46"/>
+    <w:pPr>
+      <w:tabs>
+        <w:tab w:val="center" w:pos="4513"/>
+        <w:tab w:val="right" w:pos="9026"/>
+      </w:tabs>
+      <w:spacing w:after="0" w:line="240" w:lineRule="auto"/>
+    </w:pPr>
+  </w:style>
+  <w:style w:type="character" w:customStyle="1" w:styleId="BunntekstTegn">
+    <w:name w:val="Bunntekst Tegn"/>
+    <w:basedOn w:val="Standardskriftforavsnitt"/>
+    <w:link w:val="Bunntekst"/>
+    <w:uiPriority w:val="99"/>
+    <w:rsid w:val="00F90E46"/>
+  </w:style>
+  <w:style w:type="character" w:styleId="Hyperkobling">
+    <w:name w:val="Hyperlink"/>
+    <w:basedOn w:val="Standardskriftforavsnitt"/>
+    <w:uiPriority w:val="99"/>
+    <w:unhideWhenUsed/>
+    <w:rsid w:val="00F90E46"/>
+    <w:rPr>
+      <w:color w:val="0563C1" w:themeColor="hyperlink"/>
+      <w:u w:val="single"/>
+    </w:rPr>
+  </w:style>
+  <w:style w:type="character" w:styleId="Ulstomtale">
+    <w:name w:val="Unresolved Mention"/>
+    <w:basedOn w:val="Standardskriftforavsnitt"/>
+    <w:uiPriority w:val="99"/>
+    <w:semiHidden/>
+    <w:unhideWhenUsed/>
+    <w:rsid w:val="00F90E46"/>
+    <w:rPr>
+      <w:color w:val="605E5C"/>
+      <w:shd w:val="clear" w:color="auto" w:fill="E1DFDD"/>
+    </w:rPr>
+  </w:style>
+  <w:style w:type="paragraph" w:styleId="Overskriftforinnholdsfortegnelse">
+    <w:name w:val="TOC Heading"/>
+    <w:basedOn w:val="Overskrift1"/>
+    <w:next w:val="Normal"/>
+    <w:uiPriority w:val="39"/>
+    <w:unhideWhenUsed/>
+    <w:qFormat/>
+    <w:rsid w:val="00540AC7"/>
+    <w:pPr>
+      <w:outlineLvl w:val="9"/>
+    </w:pPr>
+    <w:rPr>
+      <w:lang w:eastAsia="nb-NO"/>
+    </w:rPr>
+  </w:style>
+  <w:style w:type="paragraph" w:styleId="INNH1">
+    <w:name w:val="toc 1"/>
+    <w:basedOn w:val="Normal"/>
+    <w:next w:val="Normal"/>
+    <w:autoRedefine/>
+    <w:uiPriority w:val="39"/>
+    <w:unhideWhenUsed/>
+    <w:rsid w:val="00540AC7"/>
+    <w:pPr>
+      <w:spacing w:after="100"/>
+    </w:pPr>
+  </w:style>
 </w:styles>
+</file>
+
+<file path=word/ink/ink1.xml><?xml version="1.0" encoding="utf-8"?>
+<inkml:ink xmlns:inkml="http://www.w3.org/2003/InkML">
+  <inkml:definitions>
+    <inkml:context xml:id="ctx0">
+      <inkml:inkSource xml:id="inkSrc0">
+        <inkml:traceFormat>
+          <inkml:channel name="X" type="integer" min="-2.14748E9" max="2.14748E9" units="cm"/>
+          <inkml:channel name="Y" type="integer" min="-2.14748E9" max="2.14748E9" units="cm"/>
+          <inkml:channel name="F" type="integer" max="32767" units="dev"/>
+        </inkml:traceFormat>
+        <inkml:channelProperties>
+          <inkml:channelProperty channel="X" name="resolution" value="1000" units="1/cm"/>
+          <inkml:channelProperty channel="Y" name="resolution" value="1000" units="1/cm"/>
+          <inkml:channelProperty channel="F" name="resolution" value="0" units="1/dev"/>
+        </inkml:channelProperties>
+      </inkml:inkSource>
+      <inkml:timestamp xml:id="ts0" timeString="2022-05-25T08:28:05.529"/>
+    </inkml:context>
+    <inkml:brush xml:id="br0">
+      <inkml:brushProperty name="width" value="0.05" units="cm"/>
+      <inkml:brushProperty name="height" value="0.05" units="cm"/>
+      <inkml:brushProperty name="color" value="#E71224"/>
+    </inkml:brush>
+  </inkml:definitions>
+  <inkml:trace contextRef="#ctx0" brushRef="#br0">1 5 24575,'124'5'0,"-80"-2"0,0-1 0,0-2 0,74-11 0,-102 9 33,1 1-1,0 1 1,-1 0-1,1 1 1,22 4-1,21 1-1592,-51-5-5266</inkml:trace>
+</inkml:ink>
 </file>
 
 <file path=word/theme/theme1.xml><?xml version="1.0" encoding="utf-8"?>
@@ -1919,4 +3183,16 @@
     </a:ext>
   </a:extLst>
 </a:theme>
+</file>
+
+<file path=customXml/item1.xml><?xml version="1.0" encoding="utf-8"?>
+<b:Sources xmlns:b="http://schemas.openxmlformats.org/officeDocument/2006/bibliography" xmlns="http://schemas.openxmlformats.org/officeDocument/2006/bibliography" SelectedStyle="\APASixthEditionOfficeOnline.xsl" StyleName="APA" Version="6"/>
+</file>
+
+<file path=customXml/itemProps1.xml><?xml version="1.0" encoding="utf-8"?>
+<ds:datastoreItem xmlns:ds="http://schemas.openxmlformats.org/officeDocument/2006/customXml" ds:itemID="{A797884E-58E8-4EF2-A8BC-D38F2DAE2317}">
+  <ds:schemaRefs>
+    <ds:schemaRef ds:uri="http://schemas.openxmlformats.org/officeDocument/2006/bibliography"/>
+  </ds:schemaRefs>
+</ds:datastoreItem>
 </file>
</xml_diff>